<commit_message>
first part of proj1a
</commit_message>
<xml_diff>
--- a/Notes和总结/Box and Pointer/Box and Pointer.docx
+++ b/Notes和总结/Box and Pointer/Box and Pointer.docx
@@ -158,11 +158,6 @@
       </w:r>
     </w:p>
     <w:p>
-      <w:pPr>
-        <w:rPr>
-          <w:rFonts w:hint="eastAsia"/>
-        </w:rPr>
-      </w:pPr>
       <w:r>
         <w:rPr>
           <w:noProof/>
@@ -218,6 +213,92 @@
         </w:drawing>
       </w:r>
     </w:p>
+    <w:p>
+      <w:r>
+        <w:rPr>
+          <w:noProof/>
+        </w:rPr>
+        <w:lastRenderedPageBreak/>
+        <w:drawing>
+          <wp:inline distT="0" distB="0" distL="0" distR="0" wp14:anchorId="183DE800" wp14:editId="22F90AB4">
+            <wp:extent cx="3924598" cy="5581650"/>
+            <wp:effectExtent l="0" t="0" r="0" b="0"/>
+            <wp:docPr id="4" name="Picture 4"/>
+            <wp:cNvGraphicFramePr>
+              <a:graphicFrameLocks xmlns:a="http://schemas.openxmlformats.org/drawingml/2006/main" noChangeAspect="1"/>
+            </wp:cNvGraphicFramePr>
+            <a:graphic xmlns:a="http://schemas.openxmlformats.org/drawingml/2006/main">
+              <a:graphicData uri="http://schemas.openxmlformats.org/drawingml/2006/picture">
+                <pic:pic xmlns:pic="http://schemas.openxmlformats.org/drawingml/2006/picture">
+                  <pic:nvPicPr>
+                    <pic:cNvPr id="1" name=""/>
+                    <pic:cNvPicPr/>
+                  </pic:nvPicPr>
+                  <pic:blipFill>
+                    <a:blip r:embed="rId8"/>
+                    <a:stretch>
+                      <a:fillRect/>
+                    </a:stretch>
+                  </pic:blipFill>
+                  <pic:spPr>
+                    <a:xfrm>
+                      <a:off x="0" y="0"/>
+                      <a:ext cx="3939028" cy="5602173"/>
+                    </a:xfrm>
+                    <a:prstGeom prst="rect">
+                      <a:avLst/>
+                    </a:prstGeom>
+                  </pic:spPr>
+                </pic:pic>
+              </a:graphicData>
+            </a:graphic>
+          </wp:inline>
+        </w:drawing>
+      </w:r>
+    </w:p>
+    <w:p>
+      <w:r>
+        <w:rPr>
+          <w:noProof/>
+        </w:rPr>
+        <w:drawing>
+          <wp:inline distT="0" distB="0" distL="0" distR="0" wp14:anchorId="6ED5D819" wp14:editId="31A15A97">
+            <wp:extent cx="6858000" cy="1818005"/>
+            <wp:effectExtent l="0" t="0" r="0" b="0"/>
+            <wp:docPr id="5" name="Picture 5"/>
+            <wp:cNvGraphicFramePr>
+              <a:graphicFrameLocks xmlns:a="http://schemas.openxmlformats.org/drawingml/2006/main" noChangeAspect="1"/>
+            </wp:cNvGraphicFramePr>
+            <a:graphic xmlns:a="http://schemas.openxmlformats.org/drawingml/2006/main">
+              <a:graphicData uri="http://schemas.openxmlformats.org/drawingml/2006/picture">
+                <pic:pic xmlns:pic="http://schemas.openxmlformats.org/drawingml/2006/picture">
+                  <pic:nvPicPr>
+                    <pic:cNvPr id="1" name=""/>
+                    <pic:cNvPicPr/>
+                  </pic:nvPicPr>
+                  <pic:blipFill>
+                    <a:blip r:embed="rId9"/>
+                    <a:stretch>
+                      <a:fillRect/>
+                    </a:stretch>
+                  </pic:blipFill>
+                  <pic:spPr>
+                    <a:xfrm>
+                      <a:off x="0" y="0"/>
+                      <a:ext cx="6858000" cy="1818005"/>
+                    </a:xfrm>
+                    <a:prstGeom prst="rect">
+                      <a:avLst/>
+                    </a:prstGeom>
+                  </pic:spPr>
+                </pic:pic>
+              </a:graphicData>
+            </a:graphic>
+          </wp:inline>
+        </w:drawing>
+      </w:r>
+    </w:p>
+    <w:p/>
     <w:sectPr>
       <w:pgSz w:w="12240" w:h="15840"/>
       <w:pgMar w:top="720" w:right="720" w:bottom="720" w:left="720" w:header="720" w:footer="720" w:gutter="0"/>

</xml_diff>

<commit_message>
finished Testing with Sort.java TestSort.java
</commit_message>
<xml_diff>
--- a/Notes和总结/Box and Pointer/Box and Pointer.docx
+++ b/Notes和总结/Box and Pointer/Box and Pointer.docx
@@ -298,7 +298,116 @@
         </w:drawing>
       </w:r>
     </w:p>
-    <w:p/>
+    <w:p>
+      <w:pPr>
+        <w:rPr>
+          <w:noProof/>
+        </w:rPr>
+      </w:pPr>
+    </w:p>
+    <w:p>
+      <w:r>
+        <w:rPr>
+          <w:noProof/>
+        </w:rPr>
+        <w:lastRenderedPageBreak/>
+        <w:drawing>
+          <wp:inline distT="0" distB="0" distL="0" distR="0" wp14:anchorId="2E9D99EB" wp14:editId="7CBC15D5">
+            <wp:extent cx="6858000" cy="7118350"/>
+            <wp:effectExtent l="0" t="0" r="0" b="6350"/>
+            <wp:docPr id="6" name="Picture 6"/>
+            <wp:cNvGraphicFramePr>
+              <a:graphicFrameLocks xmlns:a="http://schemas.openxmlformats.org/drawingml/2006/main" noChangeAspect="1"/>
+            </wp:cNvGraphicFramePr>
+            <a:graphic xmlns:a="http://schemas.openxmlformats.org/drawingml/2006/main">
+              <a:graphicData uri="http://schemas.openxmlformats.org/drawingml/2006/picture">
+                <pic:pic xmlns:pic="http://schemas.openxmlformats.org/drawingml/2006/picture">
+                  <pic:nvPicPr>
+                    <pic:cNvPr id="6" name="pointer1.jpg"/>
+                    <pic:cNvPicPr/>
+                  </pic:nvPicPr>
+                  <pic:blipFill rotWithShape="1">
+                    <a:blip r:embed="rId10" cstate="print">
+                      <a:extLst>
+                        <a:ext uri="{28A0092B-C50C-407E-A947-70E740481C1C}">
+                          <a14:useLocalDpi xmlns:a14="http://schemas.microsoft.com/office/drawing/2010/main" val="0"/>
+                        </a:ext>
+                      </a:extLst>
+                    </a:blip>
+                    <a:srcRect b="19791"/>
+                    <a:stretch/>
+                  </pic:blipFill>
+                  <pic:spPr bwMode="auto">
+                    <a:xfrm>
+                      <a:off x="0" y="0"/>
+                      <a:ext cx="6858000" cy="7118350"/>
+                    </a:xfrm>
+                    <a:prstGeom prst="rect">
+                      <a:avLst/>
+                    </a:prstGeom>
+                    <a:ln>
+                      <a:noFill/>
+                    </a:ln>
+                    <a:extLst>
+                      <a:ext uri="{53640926-AAD7-44D8-BBD7-CCE9431645EC}">
+                        <a14:shadowObscured xmlns:a14="http://schemas.microsoft.com/office/drawing/2010/main"/>
+                      </a:ext>
+                    </a:extLst>
+                  </pic:spPr>
+                </pic:pic>
+              </a:graphicData>
+            </a:graphic>
+          </wp:inline>
+        </w:drawing>
+      </w:r>
+      <w:r>
+        <w:rPr>
+          <w:noProof/>
+        </w:rPr>
+        <w:lastRenderedPageBreak/>
+        <w:drawing>
+          <wp:inline distT="0" distB="0" distL="0" distR="0" wp14:anchorId="6B7ECBF3" wp14:editId="74E79738">
+            <wp:extent cx="6858000" cy="2948940"/>
+            <wp:effectExtent l="0" t="0" r="0" b="3810"/>
+            <wp:docPr id="7" name="Picture 7"/>
+            <wp:cNvGraphicFramePr>
+              <a:graphicFrameLocks xmlns:a="http://schemas.openxmlformats.org/drawingml/2006/main" noChangeAspect="1"/>
+            </wp:cNvGraphicFramePr>
+            <a:graphic xmlns:a="http://schemas.openxmlformats.org/drawingml/2006/main">
+              <a:graphicData uri="http://schemas.openxmlformats.org/drawingml/2006/picture">
+                <pic:pic xmlns:pic="http://schemas.openxmlformats.org/drawingml/2006/picture">
+                  <pic:nvPicPr>
+                    <pic:cNvPr id="7" name="pointer2.jpg"/>
+                    <pic:cNvPicPr/>
+                  </pic:nvPicPr>
+                  <pic:blipFill>
+                    <a:blip r:embed="rId11" cstate="print">
+                      <a:extLst>
+                        <a:ext uri="{28A0092B-C50C-407E-A947-70E740481C1C}">
+                          <a14:useLocalDpi xmlns:a14="http://schemas.microsoft.com/office/drawing/2010/main" val="0"/>
+                        </a:ext>
+                      </a:extLst>
+                    </a:blip>
+                    <a:stretch>
+                      <a:fillRect/>
+                    </a:stretch>
+                  </pic:blipFill>
+                  <pic:spPr>
+                    <a:xfrm>
+                      <a:off x="0" y="0"/>
+                      <a:ext cx="6858000" cy="2948940"/>
+                    </a:xfrm>
+                    <a:prstGeom prst="rect">
+                      <a:avLst/>
+                    </a:prstGeom>
+                  </pic:spPr>
+                </pic:pic>
+              </a:graphicData>
+            </a:graphic>
+          </wp:inline>
+        </w:drawing>
+      </w:r>
+    </w:p>
     <w:sectPr>
       <w:pgSz w:w="12240" w:h="15840"/>
       <w:pgMar w:top="720" w:right="720" w:bottom="720" w:left="720" w:header="720" w:footer="720" w:gutter="0"/>

</xml_diff>